<commit_message>
Upload fro GenAI profile review
</commit_message>
<xml_diff>
--- a/Joshua_Rogers_Resume_May_2025_GenAI.docx
+++ b/Joshua_Rogers_Resume_May_2025_GenAI.docx
@@ -2071,6 +2071,237 @@
     <w:p>
       <w:pPr>
         <w:rPr>
+          <w:rFonts w:ascii="Calibri" w:hAnsi="Calibri" w:cs="Calibri"/>
+          <w:sz w:val="20"/>
+          <w:szCs w:val="20"/>
+        </w:rPr>
+      </w:pPr>
+      <w:r>
+        <w:rPr>
+          <w:rFonts w:ascii="Calibri" w:hAnsi="Calibri" w:cs="Calibri"/>
+          <w:b/>
+          <w:bCs/>
+          <w:sz w:val="20"/>
+          <w:szCs w:val="20"/>
+        </w:rPr>
+        <w:t xml:space="preserve">Data Center Level 3 Technician </w:t>
+      </w:r>
+      <w:r>
+        <w:rPr>
+          <w:rFonts w:ascii="Calibri" w:hAnsi="Calibri" w:cs="Calibri"/>
+          <w:sz w:val="20"/>
+          <w:szCs w:val="20"/>
+        </w:rPr>
+        <w:t>–</w:t>
+      </w:r>
+      <w:r>
+        <w:rPr>
+          <w:rFonts w:ascii="Calibri" w:hAnsi="Calibri" w:cs="Calibri"/>
+          <w:b/>
+          <w:bCs/>
+          <w:sz w:val="20"/>
+          <w:szCs w:val="20"/>
+        </w:rPr>
+        <w:t xml:space="preserve"> </w:t>
+      </w:r>
+      <w:r>
+        <w:rPr>
+          <w:rFonts w:ascii="Calibri" w:hAnsi="Calibri" w:cs="Calibri"/>
+          <w:i/>
+          <w:iCs/>
+          <w:sz w:val="20"/>
+          <w:szCs w:val="20"/>
+        </w:rPr>
+        <w:t>Solid Personnel</w:t>
+      </w:r>
+      <w:r>
+        <w:rPr>
+          <w:rFonts w:ascii="Calibri" w:hAnsi="Calibri" w:cs="Calibri"/>
+          <w:sz w:val="20"/>
+          <w:szCs w:val="20"/>
+        </w:rPr>
+        <w:t xml:space="preserve"> | Pleasanton, CA </w:t>
+      </w:r>
+      <w:r>
+        <w:rPr>
+          <w:rFonts w:ascii="Calibri" w:hAnsi="Calibri" w:cs="Calibri"/>
+          <w:sz w:val="20"/>
+          <w:szCs w:val="20"/>
+        </w:rPr>
+        <w:tab/>
+      </w:r>
+      <w:r>
+        <w:rPr>
+          <w:rFonts w:ascii="Calibri" w:hAnsi="Calibri" w:cs="Calibri"/>
+          <w:sz w:val="20"/>
+          <w:szCs w:val="20"/>
+        </w:rPr>
+        <w:tab/>
+      </w:r>
+      <w:r>
+        <w:rPr>
+          <w:rFonts w:ascii="Calibri" w:hAnsi="Calibri" w:cs="Calibri"/>
+          <w:sz w:val="20"/>
+          <w:szCs w:val="20"/>
+        </w:rPr>
+        <w:tab/>
+      </w:r>
+      <w:r>
+        <w:rPr>
+          <w:rFonts w:ascii="Calibri" w:hAnsi="Calibri" w:cs="Calibri"/>
+          <w:sz w:val="20"/>
+          <w:szCs w:val="20"/>
+        </w:rPr>
+        <w:tab/>
+      </w:r>
+      <w:r>
+        <w:rPr>
+          <w:rFonts w:ascii="Calibri" w:hAnsi="Calibri" w:cs="Calibri"/>
+          <w:sz w:val="20"/>
+          <w:szCs w:val="20"/>
+        </w:rPr>
+        <w:tab/>
+      </w:r>
+      <w:r>
+        <w:rPr>
+          <w:rFonts w:ascii="Calibri" w:hAnsi="Calibri" w:cs="Calibri"/>
+          <w:sz w:val="20"/>
+          <w:szCs w:val="20"/>
+        </w:rPr>
+        <w:tab/>
+      </w:r>
+      <w:r>
+        <w:rPr>
+          <w:rFonts w:ascii="Calibri" w:hAnsi="Calibri" w:cs="Calibri"/>
+          <w:sz w:val="20"/>
+          <w:szCs w:val="20"/>
+        </w:rPr>
+        <w:t xml:space="preserve">8/2016 – </w:t>
+      </w:r>
+      <w:r>
+        <w:rPr>
+          <w:rFonts w:ascii="Calibri" w:hAnsi="Calibri" w:cs="Calibri"/>
+          <w:sz w:val="20"/>
+          <w:szCs w:val="20"/>
+        </w:rPr>
+        <w:t>3</w:t>
+      </w:r>
+      <w:r>
+        <w:rPr>
+          <w:rFonts w:ascii="Calibri" w:hAnsi="Calibri" w:cs="Calibri"/>
+          <w:sz w:val="20"/>
+          <w:szCs w:val="20"/>
+        </w:rPr>
+        <w:t>/202</w:t>
+      </w:r>
+      <w:r>
+        <w:rPr>
+          <w:rFonts w:ascii="Calibri" w:hAnsi="Calibri" w:cs="Calibri"/>
+          <w:sz w:val="20"/>
+          <w:szCs w:val="20"/>
+        </w:rPr>
+        <w:t>4</w:t>
+      </w:r>
+    </w:p>
+    <w:p>
+      <w:pPr>
+        <w:pStyle w:val="ListParagraph"/>
+        <w:numPr>
+          <w:ilvl w:val="0"/>
+          <w:numId w:val="5"/>
+        </w:numPr>
+        <w:rPr>
+          <w:rFonts w:ascii="Calibri" w:hAnsi="Calibri" w:cs="Calibri"/>
+          <w:sz w:val="20"/>
+          <w:szCs w:val="20"/>
+        </w:rPr>
+      </w:pPr>
+      <w:r>
+        <w:rPr>
+          <w:rFonts w:ascii="Calibri" w:hAnsi="Calibri" w:cs="Calibri"/>
+          <w:sz w:val="20"/>
+          <w:szCs w:val="20"/>
+        </w:rPr>
+        <w:t>Project lead at multiple sites: managed teams to complete projects on time and within budget</w:t>
+      </w:r>
+    </w:p>
+    <w:p>
+      <w:pPr>
+        <w:pStyle w:val="ListParagraph"/>
+        <w:numPr>
+          <w:ilvl w:val="0"/>
+          <w:numId w:val="5"/>
+        </w:numPr>
+        <w:rPr>
+          <w:rFonts w:ascii="Calibri" w:hAnsi="Calibri" w:cs="Calibri"/>
+          <w:sz w:val="20"/>
+          <w:szCs w:val="20"/>
+        </w:rPr>
+      </w:pPr>
+      <w:r>
+        <w:rPr>
+          <w:rFonts w:ascii="Calibri" w:hAnsi="Calibri" w:cs="Calibri"/>
+          <w:sz w:val="20"/>
+          <w:szCs w:val="20"/>
+        </w:rPr>
+        <w:t>Experienced in integration of multiple technology stacks to provide clients with a cohesive solution</w:t>
+      </w:r>
+    </w:p>
+    <w:p>
+      <w:pPr>
+        <w:pStyle w:val="ListParagraph"/>
+        <w:numPr>
+          <w:ilvl w:val="0"/>
+          <w:numId w:val="5"/>
+        </w:numPr>
+        <w:rPr>
+          <w:rFonts w:ascii="Calibri" w:hAnsi="Calibri" w:cs="Calibri"/>
+          <w:sz w:val="20"/>
+          <w:szCs w:val="20"/>
+        </w:rPr>
+      </w:pPr>
+      <w:r>
+        <w:rPr>
+          <w:rFonts w:ascii="Calibri" w:hAnsi="Calibri" w:cs="Calibri"/>
+          <w:sz w:val="20"/>
+          <w:szCs w:val="20"/>
+        </w:rPr>
+        <w:t>Install</w:t>
+      </w:r>
+      <w:r>
+        <w:rPr>
+          <w:rFonts w:ascii="Calibri" w:hAnsi="Calibri" w:cs="Calibri"/>
+          <w:sz w:val="20"/>
+          <w:szCs w:val="20"/>
+        </w:rPr>
+        <w:t xml:space="preserve"> and maintain servers</w:t>
+      </w:r>
+      <w:r>
+        <w:rPr>
+          <w:rFonts w:ascii="Calibri" w:hAnsi="Calibri" w:cs="Calibri"/>
+          <w:sz w:val="20"/>
+          <w:szCs w:val="20"/>
+        </w:rPr>
+        <w:t>, switches, and patch panels (ethernet and fiber)</w:t>
+      </w:r>
+    </w:p>
+    <w:p>
+      <w:pPr>
+        <w:rPr>
+          <w:rStyle w:val="Hyperlink"/>
+          <w:rFonts w:ascii="Calibri" w:hAnsi="Calibri" w:cs="Calibri"/>
+          <w:b/>
+          <w:bCs/>
+          <w:color w:val="auto"/>
+          <w:sz w:val="20"/>
+          <w:szCs w:val="20"/>
+          <w:u w:val="none"/>
+        </w:rPr>
+      </w:pPr>
+    </w:p>
+    <w:p>
+      <w:pPr>
+        <w:rPr>
           <w:rStyle w:val="Hyperlink"/>
           <w:rFonts w:ascii="Calibri" w:hAnsi="Calibri" w:cs="Calibri"/>
           <w:bCs/>
@@ -2454,224 +2685,6 @@
           <w:szCs w:val="20"/>
         </w:rPr>
         <w:t xml:space="preserve">system testing and connection to automation systems. </w:t>
-      </w:r>
-    </w:p>
-    <w:p>
-      <w:pPr>
-        <w:rPr>
-          <w:rFonts w:ascii="Calibri" w:hAnsi="Calibri" w:cs="Calibri"/>
-          <w:sz w:val="20"/>
-          <w:szCs w:val="20"/>
-        </w:rPr>
-      </w:pPr>
-    </w:p>
-    <w:p>
-      <w:pPr>
-        <w:rPr>
-          <w:rFonts w:ascii="Calibri" w:hAnsi="Calibri" w:cs="Calibri"/>
-          <w:sz w:val="20"/>
-          <w:szCs w:val="20"/>
-        </w:rPr>
-      </w:pPr>
-      <w:r>
-        <w:rPr>
-          <w:rFonts w:ascii="Calibri" w:hAnsi="Calibri" w:cs="Calibri"/>
-          <w:b/>
-          <w:bCs/>
-          <w:sz w:val="20"/>
-          <w:szCs w:val="20"/>
-        </w:rPr>
-        <w:t xml:space="preserve">Data Center Level 3 Technician </w:t>
-      </w:r>
-      <w:r>
-        <w:rPr>
-          <w:rFonts w:ascii="Calibri" w:hAnsi="Calibri" w:cs="Calibri"/>
-          <w:sz w:val="20"/>
-          <w:szCs w:val="20"/>
-        </w:rPr>
-        <w:t>–</w:t>
-      </w:r>
-      <w:r>
-        <w:rPr>
-          <w:rFonts w:ascii="Calibri" w:hAnsi="Calibri" w:cs="Calibri"/>
-          <w:b/>
-          <w:bCs/>
-          <w:sz w:val="20"/>
-          <w:szCs w:val="20"/>
-        </w:rPr>
-        <w:t xml:space="preserve"> </w:t>
-      </w:r>
-      <w:r>
-        <w:rPr>
-          <w:rFonts w:ascii="Calibri" w:hAnsi="Calibri" w:cs="Calibri"/>
-          <w:i/>
-          <w:iCs/>
-          <w:sz w:val="20"/>
-          <w:szCs w:val="20"/>
-        </w:rPr>
-        <w:t>Solid Personnel</w:t>
-      </w:r>
-      <w:r>
-        <w:rPr>
-          <w:rFonts w:ascii="Calibri" w:hAnsi="Calibri" w:cs="Calibri"/>
-          <w:sz w:val="20"/>
-          <w:szCs w:val="20"/>
-        </w:rPr>
-        <w:t xml:space="preserve"> | Pleasanton, CA </w:t>
-      </w:r>
-      <w:r>
-        <w:rPr>
-          <w:rFonts w:ascii="Calibri" w:hAnsi="Calibri" w:cs="Calibri"/>
-          <w:sz w:val="20"/>
-          <w:szCs w:val="20"/>
-        </w:rPr>
-        <w:tab/>
-      </w:r>
-      <w:r>
-        <w:rPr>
-          <w:rFonts w:ascii="Calibri" w:hAnsi="Calibri" w:cs="Calibri"/>
-          <w:sz w:val="20"/>
-          <w:szCs w:val="20"/>
-        </w:rPr>
-        <w:tab/>
-      </w:r>
-      <w:r>
-        <w:rPr>
-          <w:rFonts w:ascii="Calibri" w:hAnsi="Calibri" w:cs="Calibri"/>
-          <w:sz w:val="20"/>
-          <w:szCs w:val="20"/>
-        </w:rPr>
-        <w:tab/>
-      </w:r>
-      <w:r>
-        <w:rPr>
-          <w:rFonts w:ascii="Calibri" w:hAnsi="Calibri" w:cs="Calibri"/>
-          <w:sz w:val="20"/>
-          <w:szCs w:val="20"/>
-        </w:rPr>
-        <w:tab/>
-      </w:r>
-      <w:r>
-        <w:rPr>
-          <w:rFonts w:ascii="Calibri" w:hAnsi="Calibri" w:cs="Calibri"/>
-          <w:sz w:val="20"/>
-          <w:szCs w:val="20"/>
-        </w:rPr>
-        <w:tab/>
-      </w:r>
-      <w:r>
-        <w:rPr>
-          <w:rFonts w:ascii="Calibri" w:hAnsi="Calibri" w:cs="Calibri"/>
-          <w:sz w:val="20"/>
-          <w:szCs w:val="20"/>
-        </w:rPr>
-        <w:tab/>
-      </w:r>
-      <w:r>
-        <w:rPr>
-          <w:rFonts w:ascii="Calibri" w:hAnsi="Calibri" w:cs="Calibri"/>
-          <w:sz w:val="20"/>
-          <w:szCs w:val="20"/>
-        </w:rPr>
-        <w:t>8/2016 – 8/2022</w:t>
-      </w:r>
-    </w:p>
-    <w:p>
-      <w:pPr>
-        <w:pStyle w:val="ListParagraph"/>
-        <w:numPr>
-          <w:ilvl w:val="0"/>
-          <w:numId w:val="5"/>
-        </w:numPr>
-        <w:rPr>
-          <w:rFonts w:ascii="Calibri" w:hAnsi="Calibri" w:cs="Calibri"/>
-          <w:sz w:val="20"/>
-          <w:szCs w:val="20"/>
-        </w:rPr>
-      </w:pPr>
-      <w:r>
-        <w:rPr>
-          <w:rFonts w:ascii="Calibri" w:hAnsi="Calibri" w:cs="Calibri"/>
-          <w:sz w:val="20"/>
-          <w:szCs w:val="20"/>
-        </w:rPr>
-        <w:t>Project lead at multiple sites: managed teams to complete projects on time and within budget</w:t>
-      </w:r>
-    </w:p>
-    <w:p>
-      <w:pPr>
-        <w:pStyle w:val="ListParagraph"/>
-        <w:numPr>
-          <w:ilvl w:val="0"/>
-          <w:numId w:val="5"/>
-        </w:numPr>
-        <w:rPr>
-          <w:rFonts w:ascii="Calibri" w:hAnsi="Calibri" w:cs="Calibri"/>
-          <w:sz w:val="20"/>
-          <w:szCs w:val="20"/>
-        </w:rPr>
-      </w:pPr>
-      <w:r>
-        <w:rPr>
-          <w:rFonts w:ascii="Calibri" w:hAnsi="Calibri" w:cs="Calibri"/>
-          <w:sz w:val="20"/>
-          <w:szCs w:val="20"/>
-        </w:rPr>
-        <w:t>Experienced in integration of multiple technology stacks to provide clients with a cohesive solution</w:t>
-      </w:r>
-    </w:p>
-    <w:p>
-      <w:pPr>
-        <w:pStyle w:val="ListParagraph"/>
-        <w:numPr>
-          <w:ilvl w:val="0"/>
-          <w:numId w:val="5"/>
-        </w:numPr>
-        <w:rPr>
-          <w:rFonts w:ascii="Calibri" w:hAnsi="Calibri" w:cs="Calibri"/>
-          <w:sz w:val="20"/>
-          <w:szCs w:val="20"/>
-        </w:rPr>
-      </w:pPr>
-      <w:r>
-        <w:rPr>
-          <w:rFonts w:ascii="Calibri" w:hAnsi="Calibri" w:cs="Calibri"/>
-          <w:sz w:val="20"/>
-          <w:szCs w:val="20"/>
-        </w:rPr>
-        <w:t>Install</w:t>
-      </w:r>
-      <w:r>
-        <w:rPr>
-          <w:rFonts w:ascii="Calibri" w:hAnsi="Calibri" w:cs="Calibri"/>
-          <w:sz w:val="20"/>
-          <w:szCs w:val="20"/>
-        </w:rPr>
-        <w:t xml:space="preserve"> and maintain servers</w:t>
-      </w:r>
-      <w:r>
-        <w:rPr>
-          <w:rFonts w:ascii="Calibri" w:hAnsi="Calibri" w:cs="Calibri"/>
-          <w:sz w:val="20"/>
-          <w:szCs w:val="20"/>
-        </w:rPr>
-        <w:t xml:space="preserve">, </w:t>
-      </w:r>
-      <w:r>
-        <w:rPr>
-          <w:rFonts w:ascii="Calibri" w:hAnsi="Calibri" w:cs="Calibri"/>
-          <w:sz w:val="20"/>
-          <w:szCs w:val="20"/>
-        </w:rPr>
-        <w:t>switches,</w:t>
-      </w:r>
-      <w:r>
-        <w:rPr>
-          <w:rFonts w:ascii="Calibri" w:hAnsi="Calibri" w:cs="Calibri"/>
-          <w:sz w:val="20"/>
-          <w:szCs w:val="20"/>
-        </w:rPr>
-        <w:t xml:space="preserve"> and patch panels (ethernet and fiber)</w:t>
       </w:r>
     </w:p>
     <w:p>

</xml_diff>